<commit_message>
Adding script to create venv
</commit_message>
<xml_diff>
--- a/docs/workshop-plan.docx
+++ b/docs/workshop-plan.docx
@@ -84,14 +84,7 @@
           <w:rFonts w:ascii="Verdana" w:eastAsia="Verdana" w:hAnsi="Verdana" w:cs="Verdana"/>
           <w:sz w:val="20"/>
         </w:rPr>
-        <w:t xml:space="preserve">Flask Training: Developing Web Applications with Flask course teaches Python developers to create professional web applications with the Flask </w:t>
-      </w:r>
-      <w:r>
-        <w:rPr>
-          <w:rFonts w:ascii="Verdana" w:eastAsia="Verdana" w:hAnsi="Verdana" w:cs="Verdana"/>
-          <w:sz w:val="20"/>
-        </w:rPr>
-        <w:t>micro</w:t>
+        <w:t>Flask Training: Developing Web Applications with Flask course teaches Python developers to create professional web applications with the Flask micro</w:t>
       </w:r>
       <w:r>
         <w:rPr>
@@ -211,21 +204,7 @@
           <w:rFonts w:ascii="Verdana" w:eastAsia="Verdana" w:hAnsi="Verdana" w:cs="Verdana"/>
           <w:sz w:val="20"/>
         </w:rPr>
-        <w:t>Any Windows, Linux</w:t>
-      </w:r>
-      <w:r>
-        <w:rPr>
-          <w:rFonts w:ascii="Verdana" w:eastAsia="Verdana" w:hAnsi="Verdana" w:cs="Verdana"/>
-          <w:sz w:val="20"/>
-        </w:rPr>
-        <w:t>,</w:t>
-      </w:r>
-      <w:r>
-        <w:rPr>
-          <w:rFonts w:ascii="Verdana" w:eastAsia="Verdana" w:hAnsi="Verdana" w:cs="Verdana"/>
-          <w:sz w:val="20"/>
-        </w:rPr>
-        <w:t xml:space="preserve"> or </w:t>
+        <w:t xml:space="preserve">Any Windows, Linux, or </w:t>
       </w:r>
       <w:proofErr w:type="spellStart"/>
       <w:r>
@@ -281,21 +260,26 @@
           <w:sz w:val="20"/>
         </w:rPr>
       </w:pPr>
-      <w:proofErr w:type="spellStart"/>
-      <w:r>
-        <w:rPr>
-          <w:rFonts w:ascii="Verdana" w:eastAsia="Verdana" w:hAnsi="Verdana" w:cs="Verdana"/>
-          <w:sz w:val="20"/>
-        </w:rPr>
-        <w:t>Git</w:t>
-      </w:r>
-      <w:proofErr w:type="spellEnd"/>
-      <w:r>
-        <w:rPr>
-          <w:rFonts w:ascii="Verdana" w:eastAsia="Verdana" w:hAnsi="Verdana" w:cs="Verdana"/>
-          <w:sz w:val="20"/>
-        </w:rPr>
-        <w:t xml:space="preserve"> (Optional)</w:t>
+      <w:r>
+        <w:rPr>
+          <w:rFonts w:ascii="Verdana" w:eastAsia="Verdana" w:hAnsi="Verdana" w:cs="Verdana"/>
+          <w:sz w:val="20"/>
+        </w:rPr>
+        <w:t>Postman (</w:t>
+      </w:r>
+      <w:r>
+        <w:rPr>
+          <w:rFonts w:ascii="Verdana" w:eastAsia="Verdana" w:hAnsi="Verdana" w:cs="Verdana"/>
+          <w:sz w:val="20"/>
+        </w:rPr>
+        <w:t>https://www.postman.com</w:t>
+      </w:r>
+      <w:r>
+        <w:rPr>
+          <w:rFonts w:ascii="Verdana" w:eastAsia="Verdana" w:hAnsi="Verdana" w:cs="Verdana"/>
+          <w:sz w:val="20"/>
+        </w:rPr>
+        <w:t>)</w:t>
       </w:r>
     </w:p>
     <w:p>
@@ -342,6 +326,34 @@
     </w:p>
     <w:p>
       <w:pPr>
+        <w:numPr>
+          <w:ilvl w:val="0"/>
+          <w:numId w:val="1"/>
+        </w:numPr>
+        <w:rPr>
+          <w:rFonts w:ascii="Verdana" w:eastAsia="Verdana" w:hAnsi="Verdana" w:cs="Verdana"/>
+          <w:sz w:val="20"/>
+        </w:rPr>
+      </w:pPr>
+      <w:proofErr w:type="spellStart"/>
+      <w:r>
+        <w:rPr>
+          <w:rFonts w:ascii="Verdana" w:eastAsia="Verdana" w:hAnsi="Verdana" w:cs="Verdana"/>
+          <w:sz w:val="20"/>
+        </w:rPr>
+        <w:t>Git</w:t>
+      </w:r>
+      <w:proofErr w:type="spellEnd"/>
+      <w:r>
+        <w:rPr>
+          <w:rFonts w:ascii="Verdana" w:eastAsia="Verdana" w:hAnsi="Verdana" w:cs="Verdana"/>
+          <w:sz w:val="20"/>
+        </w:rPr>
+        <w:t xml:space="preserve"> (Optional)</w:t>
+      </w:r>
+    </w:p>
+    <w:p>
+      <w:pPr>
         <w:keepNext/>
         <w:spacing w:before="200" w:after="200"/>
         <w:rPr>
@@ -394,7 +406,23 @@
           <w:rFonts w:ascii="Verdana" w:eastAsia="Verdana" w:hAnsi="Verdana" w:cs="Verdana"/>
           <w:sz w:val="20"/>
         </w:rPr>
-        <w:t>Work with session data</w:t>
+        <w:t xml:space="preserve">Design </w:t>
+      </w:r>
+      <w:proofErr w:type="spellStart"/>
+      <w:r>
+        <w:rPr>
+          <w:rFonts w:ascii="Verdana" w:eastAsia="Verdana" w:hAnsi="Verdana" w:cs="Verdana"/>
+          <w:sz w:val="20"/>
+        </w:rPr>
+        <w:t>Jinja</w:t>
+      </w:r>
+      <w:proofErr w:type="spellEnd"/>
+      <w:r>
+        <w:rPr>
+          <w:rFonts w:ascii="Verdana" w:eastAsia="Verdana" w:hAnsi="Verdana" w:cs="Verdana"/>
+          <w:sz w:val="20"/>
+        </w:rPr>
+        <w:t xml:space="preserve"> templates</w:t>
       </w:r>
     </w:p>
     <w:p>
@@ -413,23 +441,21 @@
           <w:rFonts w:ascii="Verdana" w:eastAsia="Verdana" w:hAnsi="Verdana" w:cs="Verdana"/>
           <w:sz w:val="20"/>
         </w:rPr>
-        <w:t xml:space="preserve">Design </w:t>
-      </w:r>
-      <w:proofErr w:type="spellStart"/>
-      <w:r>
-        <w:rPr>
-          <w:rFonts w:ascii="Verdana" w:eastAsia="Verdana" w:hAnsi="Verdana" w:cs="Verdana"/>
-          <w:sz w:val="20"/>
-        </w:rPr>
-        <w:t>Jinja</w:t>
-      </w:r>
-      <w:proofErr w:type="spellEnd"/>
-      <w:r>
-        <w:rPr>
-          <w:rFonts w:ascii="Verdana" w:eastAsia="Verdana" w:hAnsi="Verdana" w:cs="Verdana"/>
-          <w:sz w:val="20"/>
-        </w:rPr>
-        <w:t xml:space="preserve"> templates</w:t>
+        <w:t>Integrate a SQLite</w:t>
+      </w:r>
+      <w:r>
+        <w:rPr>
+          <w:rFonts w:ascii="Verdana" w:eastAsia="Verdana" w:hAnsi="Verdana" w:cs="Verdana"/>
+          <w:sz w:val="20"/>
+        </w:rPr>
+        <w:t>/MySQL</w:t>
+      </w:r>
+      <w:r>
+        <w:rPr>
+          <w:rFonts w:ascii="Verdana" w:eastAsia="Verdana" w:hAnsi="Verdana" w:cs="Verdana"/>
+          <w:sz w:val="20"/>
+        </w:rPr>
+        <w:t xml:space="preserve"> database</w:t>
       </w:r>
     </w:p>
     <w:p>
@@ -448,25 +474,6 @@
           <w:rFonts w:ascii="Verdana" w:eastAsia="Verdana" w:hAnsi="Verdana" w:cs="Verdana"/>
           <w:sz w:val="20"/>
         </w:rPr>
-        <w:t>Integrate a SQLite database</w:t>
-      </w:r>
-    </w:p>
-    <w:p>
-      <w:pPr>
-        <w:numPr>
-          <w:ilvl w:val="0"/>
-          <w:numId w:val="2"/>
-        </w:numPr>
-        <w:rPr>
-          <w:rFonts w:ascii="Verdana" w:eastAsia="Verdana" w:hAnsi="Verdana" w:cs="Verdana"/>
-          <w:sz w:val="20"/>
-        </w:rPr>
-      </w:pPr>
-      <w:r>
-        <w:rPr>
-          <w:rFonts w:ascii="Verdana" w:eastAsia="Verdana" w:hAnsi="Verdana" w:cs="Verdana"/>
-          <w:sz w:val="20"/>
-        </w:rPr>
         <w:t>Test and debug Flask applications</w:t>
       </w:r>
     </w:p>
@@ -543,7 +550,7 @@
           <w:rFonts w:ascii="Verdana" w:eastAsia="Verdana" w:hAnsi="Verdana" w:cs="Verdana"/>
           <w:sz w:val="20"/>
         </w:rPr>
-        <w:t>Flask Installation</w:t>
+        <w:t>Virtual Environments</w:t>
       </w:r>
     </w:p>
     <w:p>
@@ -562,7 +569,30 @@
           <w:rFonts w:ascii="Verdana" w:eastAsia="Verdana" w:hAnsi="Verdana" w:cs="Verdana"/>
           <w:sz w:val="20"/>
         </w:rPr>
-        <w:t>Create First Flask Application</w:t>
+        <w:t>Flask Installation</w:t>
+      </w:r>
+      <w:r>
+        <w:rPr>
+          <w:rFonts w:ascii="Verdana" w:eastAsia="Verdana" w:hAnsi="Verdana" w:cs="Verdana"/>
+          <w:sz w:val="20"/>
+        </w:rPr>
+        <w:t xml:space="preserve"> (</w:t>
+      </w:r>
+      <w:proofErr w:type="spellStart"/>
+      <w:r>
+        <w:rPr>
+          <w:rFonts w:ascii="Verdana" w:eastAsia="Verdana" w:hAnsi="Verdana" w:cs="Verdana"/>
+          <w:sz w:val="20"/>
+        </w:rPr>
+        <w:t>venv</w:t>
+      </w:r>
+      <w:proofErr w:type="spellEnd"/>
+      <w:r>
+        <w:rPr>
+          <w:rFonts w:ascii="Verdana" w:eastAsia="Verdana" w:hAnsi="Verdana" w:cs="Verdana"/>
+          <w:sz w:val="20"/>
+        </w:rPr>
+        <w:t>)</w:t>
       </w:r>
     </w:p>
     <w:p>
@@ -581,23 +611,138 @@
           <w:rFonts w:ascii="Verdana" w:eastAsia="Verdana" w:hAnsi="Verdana" w:cs="Verdana"/>
           <w:sz w:val="20"/>
         </w:rPr>
-        <w:t xml:space="preserve">Create </w:t>
-      </w:r>
-      <w:r>
-        <w:rPr>
-          <w:rFonts w:ascii="Verdana" w:eastAsia="Verdana" w:hAnsi="Verdana" w:cs="Verdana"/>
-          <w:sz w:val="20"/>
-        </w:rPr>
-        <w:t>Routes</w:t>
-      </w:r>
-    </w:p>
-    <w:p>
-      <w:pPr>
-        <w:rPr>
-          <w:rFonts w:ascii="Verdana" w:eastAsia="Verdana" w:hAnsi="Verdana" w:cs="Verdana"/>
-          <w:sz w:val="20"/>
-        </w:rPr>
-      </w:pPr>
+        <w:t>Create First Flask Application</w:t>
+      </w:r>
+    </w:p>
+    <w:p>
+      <w:pPr>
+        <w:numPr>
+          <w:ilvl w:val="0"/>
+          <w:numId w:val="3"/>
+        </w:numPr>
+        <w:rPr>
+          <w:rFonts w:ascii="Verdana" w:eastAsia="Verdana" w:hAnsi="Verdana" w:cs="Verdana"/>
+          <w:sz w:val="20"/>
+        </w:rPr>
+      </w:pPr>
+      <w:r>
+        <w:rPr>
+          <w:rFonts w:ascii="Verdana" w:eastAsia="Verdana" w:hAnsi="Verdana" w:cs="Verdana"/>
+          <w:sz w:val="20"/>
+        </w:rPr>
+        <w:t>Create Routes</w:t>
+      </w:r>
+    </w:p>
+    <w:p>
+      <w:pPr>
+        <w:numPr>
+          <w:ilvl w:val="0"/>
+          <w:numId w:val="3"/>
+        </w:numPr>
+        <w:rPr>
+          <w:rFonts w:ascii="Verdana" w:eastAsia="Verdana" w:hAnsi="Verdana" w:cs="Verdana"/>
+          <w:sz w:val="20"/>
+        </w:rPr>
+      </w:pPr>
+      <w:r>
+        <w:rPr>
+          <w:rFonts w:ascii="Verdana" w:eastAsia="Verdana" w:hAnsi="Verdana" w:cs="Verdana"/>
+          <w:sz w:val="20"/>
+        </w:rPr>
+        <w:t>Testing with Postman</w:t>
+      </w:r>
+    </w:p>
+    <w:p>
+      <w:pPr>
+        <w:numPr>
+          <w:ilvl w:val="0"/>
+          <w:numId w:val="3"/>
+        </w:numPr>
+        <w:rPr>
+          <w:rFonts w:ascii="Verdana" w:eastAsia="Verdana" w:hAnsi="Verdana" w:cs="Verdana"/>
+          <w:sz w:val="20"/>
+        </w:rPr>
+      </w:pPr>
+      <w:r>
+        <w:rPr>
+          <w:rFonts w:ascii="Verdana" w:eastAsia="Verdana" w:hAnsi="Verdana" w:cs="Verdana"/>
+          <w:sz w:val="20"/>
+        </w:rPr>
+        <w:t>Templates</w:t>
+      </w:r>
+    </w:p>
+    <w:p>
+      <w:pPr>
+        <w:numPr>
+          <w:ilvl w:val="0"/>
+          <w:numId w:val="3"/>
+        </w:numPr>
+        <w:rPr>
+          <w:rFonts w:ascii="Verdana" w:eastAsia="Verdana" w:hAnsi="Verdana" w:cs="Verdana"/>
+          <w:sz w:val="20"/>
+        </w:rPr>
+      </w:pPr>
+      <w:r>
+        <w:rPr>
+          <w:rFonts w:ascii="Verdana" w:eastAsia="Verdana" w:hAnsi="Verdana" w:cs="Verdana"/>
+          <w:sz w:val="20"/>
+        </w:rPr>
+        <w:t>Create Sample Flask Apps</w:t>
+      </w:r>
+    </w:p>
+    <w:p>
+      <w:pPr>
+        <w:numPr>
+          <w:ilvl w:val="0"/>
+          <w:numId w:val="3"/>
+        </w:numPr>
+        <w:rPr>
+          <w:rFonts w:ascii="Verdana" w:eastAsia="Verdana" w:hAnsi="Verdana" w:cs="Verdana"/>
+          <w:sz w:val="20"/>
+        </w:rPr>
+      </w:pPr>
+      <w:r>
+        <w:rPr>
+          <w:rFonts w:ascii="Verdana" w:eastAsia="Verdana" w:hAnsi="Verdana" w:cs="Verdana"/>
+          <w:sz w:val="20"/>
+        </w:rPr>
+        <w:t xml:space="preserve">Database Integration with </w:t>
+      </w:r>
+      <w:r>
+        <w:rPr>
+          <w:rFonts w:ascii="Verdana" w:eastAsia="Verdana" w:hAnsi="Verdana" w:cs="Verdana"/>
+          <w:sz w:val="20"/>
+        </w:rPr>
+        <w:t>flask-</w:t>
+      </w:r>
+      <w:proofErr w:type="spellStart"/>
+      <w:r>
+        <w:rPr>
+          <w:rFonts w:ascii="Verdana" w:eastAsia="Verdana" w:hAnsi="Verdana" w:cs="Verdana"/>
+          <w:sz w:val="20"/>
+        </w:rPr>
+        <w:t>sqlalchemy</w:t>
+      </w:r>
+      <w:proofErr w:type="spellEnd"/>
+    </w:p>
+    <w:p>
+      <w:pPr>
+        <w:numPr>
+          <w:ilvl w:val="0"/>
+          <w:numId w:val="3"/>
+        </w:numPr>
+        <w:rPr>
+          <w:rFonts w:ascii="Verdana" w:eastAsia="Verdana" w:hAnsi="Verdana" w:cs="Verdana"/>
+          <w:sz w:val="20"/>
+        </w:rPr>
+      </w:pPr>
+      <w:r>
+        <w:rPr>
+          <w:rFonts w:ascii="Verdana" w:eastAsia="Verdana" w:hAnsi="Verdana" w:cs="Verdana"/>
+          <w:sz w:val="20"/>
+        </w:rPr>
+        <w:t>Create Sample Flask Apps</w:t>
+      </w:r>
     </w:p>
     <w:p>
       <w:pPr>
@@ -623,23 +768,7 @@
           <w:b/>
           <w:sz w:val="20"/>
         </w:rPr>
-        <w:t>DAY-</w:t>
-      </w:r>
-      <w:r>
-        <w:rPr>
-          <w:rFonts w:ascii="Verdana" w:eastAsia="Verdana" w:hAnsi="Verdana" w:cs="Verdana"/>
-          <w:b/>
-          <w:sz w:val="20"/>
-        </w:rPr>
-        <w:t>2</w:t>
-      </w:r>
-      <w:r>
-        <w:rPr>
-          <w:rFonts w:ascii="Verdana" w:eastAsia="Verdana" w:hAnsi="Verdana" w:cs="Verdana"/>
-          <w:b/>
-          <w:sz w:val="20"/>
-        </w:rPr>
-        <w:t xml:space="preserve"> (</w:t>
+        <w:t>DAY-2 (</w:t>
       </w:r>
       <w:r>
         <w:rPr>
@@ -655,15 +784,7 @@
           <w:b/>
           <w:sz w:val="20"/>
         </w:rPr>
-        <w:t>Web Applications</w:t>
-      </w:r>
-      <w:r>
-        <w:rPr>
-          <w:rFonts w:ascii="Verdana" w:eastAsia="Verdana" w:hAnsi="Verdana" w:cs="Verdana"/>
-          <w:b/>
-          <w:sz w:val="20"/>
-        </w:rPr>
-        <w:t xml:space="preserve"> + </w:t>
+        <w:t xml:space="preserve">Web Applications + </w:t>
       </w:r>
       <w:r>
         <w:rPr>
@@ -684,8 +805,96 @@
     </w:p>
     <w:p>
       <w:pPr>
-        <w:rPr>
-          <w:rFonts w:ascii="Verdana" w:eastAsia="Verdana" w:hAnsi="Verdana" w:cs="Verdana"/>
+        <w:pStyle w:val="ListParagraph"/>
+        <w:keepNext/>
+        <w:numPr>
+          <w:ilvl w:val="0"/>
+          <w:numId w:val="4"/>
+        </w:numPr>
+        <w:spacing w:before="200" w:after="200"/>
+        <w:rPr>
+          <w:rFonts w:ascii="Verdana" w:eastAsia="Verdana" w:hAnsi="Verdana" w:cs="Verdana"/>
+          <w:b/>
+          <w:sz w:val="20"/>
+        </w:rPr>
+      </w:pPr>
+      <w:r>
+        <w:rPr>
+          <w:rFonts w:ascii="Verdana" w:eastAsia="Verdana" w:hAnsi="Verdana" w:cs="Verdana"/>
+          <w:sz w:val="20"/>
+        </w:rPr>
+        <w:t>D</w:t>
+      </w:r>
+      <w:r>
+        <w:rPr>
+          <w:rFonts w:ascii="Verdana" w:eastAsia="Verdana" w:hAnsi="Verdana" w:cs="Verdana"/>
+          <w:sz w:val="20"/>
+        </w:rPr>
+        <w:t xml:space="preserve">ownloading any Flask App from </w:t>
+      </w:r>
+      <w:proofErr w:type="spellStart"/>
+      <w:r>
+        <w:rPr>
+          <w:rFonts w:ascii="Verdana" w:eastAsia="Verdana" w:hAnsi="Verdana" w:cs="Verdana"/>
+          <w:sz w:val="20"/>
+        </w:rPr>
+        <w:t>Github</w:t>
+      </w:r>
+      <w:proofErr w:type="spellEnd"/>
+    </w:p>
+    <w:p>
+      <w:pPr>
+        <w:pStyle w:val="ListParagraph"/>
+        <w:keepNext/>
+        <w:numPr>
+          <w:ilvl w:val="0"/>
+          <w:numId w:val="4"/>
+        </w:numPr>
+        <w:spacing w:before="200" w:after="200"/>
+        <w:rPr>
+          <w:rFonts w:ascii="Verdana" w:eastAsia="Verdana" w:hAnsi="Verdana" w:cs="Verdana"/>
+          <w:b/>
+          <w:sz w:val="20"/>
+        </w:rPr>
+      </w:pPr>
+      <w:r>
+        <w:rPr>
+          <w:rFonts w:ascii="Verdana" w:eastAsia="Verdana" w:hAnsi="Verdana" w:cs="Verdana"/>
+          <w:sz w:val="20"/>
+        </w:rPr>
+        <w:t>Try to understand the application</w:t>
+      </w:r>
+    </w:p>
+    <w:p>
+      <w:pPr>
+        <w:pStyle w:val="ListParagraph"/>
+        <w:keepNext/>
+        <w:numPr>
+          <w:ilvl w:val="0"/>
+          <w:numId w:val="4"/>
+        </w:numPr>
+        <w:spacing w:before="200" w:after="200"/>
+        <w:rPr>
+          <w:rFonts w:ascii="Verdana" w:eastAsia="Verdana" w:hAnsi="Verdana" w:cs="Verdana"/>
+          <w:b/>
+          <w:sz w:val="20"/>
+        </w:rPr>
+      </w:pPr>
+      <w:r>
+        <w:rPr>
+          <w:rFonts w:ascii="Verdana" w:eastAsia="Verdana" w:hAnsi="Verdana" w:cs="Verdana"/>
+          <w:sz w:val="20"/>
+        </w:rPr>
+        <w:t>Try to enhance the application</w:t>
+      </w:r>
+    </w:p>
+    <w:p>
+      <w:pPr>
+        <w:keepNext/>
+        <w:spacing w:before="200" w:after="200"/>
+        <w:rPr>
+          <w:rFonts w:ascii="Verdana" w:eastAsia="Verdana" w:hAnsi="Verdana" w:cs="Verdana"/>
+          <w:b/>
           <w:sz w:val="20"/>
         </w:rPr>
       </w:pPr>
@@ -693,6 +902,7 @@
       <w:bookmarkEnd w:id="0"/>
     </w:p>
     <w:sectPr>
+      <w:headerReference w:type="default" r:id="rId7"/>
       <w:pgSz w:w="12240" w:h="15840"/>
       <w:pgMar w:top="1417" w:right="1417" w:bottom="1417" w:left="1417" w:header="708" w:footer="708" w:gutter="0"/>
       <w:cols w:space="708"/>
@@ -740,6 +950,40 @@
 </w:footnotes>
 </file>
 
+<file path=word/header1.xml><?xml version="1.0" encoding="utf-8"?>
+<w:hdr xmlns:wpc="http://schemas.microsoft.com/office/word/2010/wordprocessingCanvas" xmlns:cx="http://schemas.microsoft.com/office/drawing/2014/chartex" xmlns:cx1="http://schemas.microsoft.com/office/drawing/2015/9/8/chartex" xmlns:mc="http://schemas.openxmlformats.org/markup-compatibility/2006" xmlns:o="urn:schemas-microsoft-com:office:office" xmlns:r="http://schemas.openxmlformats.org/officeDocument/2006/relationships" xmlns:m="http://schemas.openxmlformats.org/officeDocument/2006/math" xmlns:v="urn:schemas-microsoft-com:vml" xmlns:wp14="http://schemas.microsoft.com/office/word/2010/wordprocessingDrawing" xmlns:wp="http://schemas.openxmlformats.org/drawingml/2006/wordprocessingDrawing" xmlns:w10="urn:schemas-microsoft-com:office:word" xmlns:w="http://schemas.openxmlformats.org/wordprocessingml/2006/main" xmlns:w14="http://schemas.microsoft.com/office/word/2010/wordml" xmlns:w15="http://schemas.microsoft.com/office/word/2012/wordml" xmlns:w16se="http://schemas.microsoft.com/office/word/2015/wordml/symex" xmlns:wpg="http://schemas.microsoft.com/office/word/2010/wordprocessingGroup" xmlns:wpi="http://schemas.microsoft.com/office/word/2010/wordprocessingInk" xmlns:wne="http://schemas.microsoft.com/office/word/2006/wordml" xmlns:wps="http://schemas.microsoft.com/office/word/2010/wordprocessingShape" mc:Ignorable="w14 w15 w16se wp14">
+  <w:p>
+    <w:pPr>
+      <w:pStyle w:val="Footer"/>
+      <w:ind w:left="5040"/>
+      <w:jc w:val="both"/>
+      <w:rPr>
+        <w:lang w:val="en-IN"/>
+      </w:rPr>
+    </w:pPr>
+    <w:r>
+      <w:tab/>
+    </w:r>
+    <w:r>
+      <w:rPr>
+        <w:lang w:val="en-IN"/>
+      </w:rPr>
+      <w:t>A 2-day workshop on Python Flask</w:t>
+    </w:r>
+  </w:p>
+  <w:p>
+    <w:pPr>
+      <w:pStyle w:val="Header"/>
+      <w:tabs>
+        <w:tab w:val="clear" w:pos="4513"/>
+        <w:tab w:val="clear" w:pos="9026"/>
+        <w:tab w:val="left" w:pos="3880"/>
+      </w:tabs>
+    </w:pPr>
+  </w:p>
+</w:hdr>
+</file>
+
 <file path=word/numbering.xml><?xml version="1.0" encoding="utf-8"?>
 <w:numbering xmlns:wpc="http://schemas.microsoft.com/office/word/2010/wordprocessingCanvas" xmlns:cx="http://schemas.microsoft.com/office/drawing/2014/chartex" xmlns:cx1="http://schemas.microsoft.com/office/drawing/2015/9/8/chartex" xmlns:mc="http://schemas.openxmlformats.org/markup-compatibility/2006" xmlns:o="urn:schemas-microsoft-com:office:office" xmlns:r="http://schemas.openxmlformats.org/officeDocument/2006/relationships" xmlns:m="http://schemas.openxmlformats.org/officeDocument/2006/math" xmlns:v="urn:schemas-microsoft-com:vml" xmlns:wp14="http://schemas.microsoft.com/office/word/2010/wordprocessingDrawing" xmlns:wp="http://schemas.openxmlformats.org/drawingml/2006/wordprocessingDrawing" xmlns:w10="urn:schemas-microsoft-com:office:word" xmlns:w="http://schemas.openxmlformats.org/wordprocessingml/2006/main" xmlns:w14="http://schemas.microsoft.com/office/word/2010/wordml" xmlns:w15="http://schemas.microsoft.com/office/word/2012/wordml" xmlns:w16se="http://schemas.microsoft.com/office/word/2015/wordml/symex" xmlns:wpg="http://schemas.microsoft.com/office/word/2010/wordprocessingGroup" xmlns:wpi="http://schemas.microsoft.com/office/word/2010/wordprocessingInk" xmlns:wne="http://schemas.microsoft.com/office/word/2006/wordml" xmlns:wps="http://schemas.microsoft.com/office/word/2010/wordprocessingShape" mc:Ignorable="w14 w15 w16se wp14">
   <w:abstractNum w:abstractNumId="0" w15:restartNumberingAfterBreak="0">
@@ -1147,6 +1391,119 @@
       </w:pPr>
       <w:rPr>
         <w:rFonts w:ascii="Wingdings" w:hAnsi="Wingdings"/>
+      </w:rPr>
+    </w:lvl>
+  </w:abstractNum>
+  <w:abstractNum w:abstractNumId="3" w15:restartNumberingAfterBreak="0">
+    <w:nsid w:val="62F80DD8"/>
+    <w:multiLevelType w:val="hybridMultilevel"/>
+    <w:tmpl w:val="B142DA16"/>
+    <w:lvl w:ilvl="0" w:tplc="40090001">
+      <w:start w:val="1"/>
+      <w:numFmt w:val="bullet"/>
+      <w:lvlText w:val=""/>
+      <w:lvlJc w:val="left"/>
+      <w:pPr>
+        <w:ind w:left="720" w:hanging="360"/>
+      </w:pPr>
+      <w:rPr>
+        <w:rFonts w:ascii="Symbol" w:hAnsi="Symbol" w:hint="default"/>
+      </w:rPr>
+    </w:lvl>
+    <w:lvl w:ilvl="1" w:tplc="40090003" w:tentative="1">
+      <w:start w:val="1"/>
+      <w:numFmt w:val="bullet"/>
+      <w:lvlText w:val="o"/>
+      <w:lvlJc w:val="left"/>
+      <w:pPr>
+        <w:ind w:left="1440" w:hanging="360"/>
+      </w:pPr>
+      <w:rPr>
+        <w:rFonts w:ascii="Courier New" w:hAnsi="Courier New" w:cs="Courier New" w:hint="default"/>
+      </w:rPr>
+    </w:lvl>
+    <w:lvl w:ilvl="2" w:tplc="40090005" w:tentative="1">
+      <w:start w:val="1"/>
+      <w:numFmt w:val="bullet"/>
+      <w:lvlText w:val=""/>
+      <w:lvlJc w:val="left"/>
+      <w:pPr>
+        <w:ind w:left="2160" w:hanging="360"/>
+      </w:pPr>
+      <w:rPr>
+        <w:rFonts w:ascii="Wingdings" w:hAnsi="Wingdings" w:hint="default"/>
+      </w:rPr>
+    </w:lvl>
+    <w:lvl w:ilvl="3" w:tplc="40090001" w:tentative="1">
+      <w:start w:val="1"/>
+      <w:numFmt w:val="bullet"/>
+      <w:lvlText w:val=""/>
+      <w:lvlJc w:val="left"/>
+      <w:pPr>
+        <w:ind w:left="2880" w:hanging="360"/>
+      </w:pPr>
+      <w:rPr>
+        <w:rFonts w:ascii="Symbol" w:hAnsi="Symbol" w:hint="default"/>
+      </w:rPr>
+    </w:lvl>
+    <w:lvl w:ilvl="4" w:tplc="40090003" w:tentative="1">
+      <w:start w:val="1"/>
+      <w:numFmt w:val="bullet"/>
+      <w:lvlText w:val="o"/>
+      <w:lvlJc w:val="left"/>
+      <w:pPr>
+        <w:ind w:left="3600" w:hanging="360"/>
+      </w:pPr>
+      <w:rPr>
+        <w:rFonts w:ascii="Courier New" w:hAnsi="Courier New" w:cs="Courier New" w:hint="default"/>
+      </w:rPr>
+    </w:lvl>
+    <w:lvl w:ilvl="5" w:tplc="40090005" w:tentative="1">
+      <w:start w:val="1"/>
+      <w:numFmt w:val="bullet"/>
+      <w:lvlText w:val=""/>
+      <w:lvlJc w:val="left"/>
+      <w:pPr>
+        <w:ind w:left="4320" w:hanging="360"/>
+      </w:pPr>
+      <w:rPr>
+        <w:rFonts w:ascii="Wingdings" w:hAnsi="Wingdings" w:hint="default"/>
+      </w:rPr>
+    </w:lvl>
+    <w:lvl w:ilvl="6" w:tplc="40090001" w:tentative="1">
+      <w:start w:val="1"/>
+      <w:numFmt w:val="bullet"/>
+      <w:lvlText w:val=""/>
+      <w:lvlJc w:val="left"/>
+      <w:pPr>
+        <w:ind w:left="5040" w:hanging="360"/>
+      </w:pPr>
+      <w:rPr>
+        <w:rFonts w:ascii="Symbol" w:hAnsi="Symbol" w:hint="default"/>
+      </w:rPr>
+    </w:lvl>
+    <w:lvl w:ilvl="7" w:tplc="40090003" w:tentative="1">
+      <w:start w:val="1"/>
+      <w:numFmt w:val="bullet"/>
+      <w:lvlText w:val="o"/>
+      <w:lvlJc w:val="left"/>
+      <w:pPr>
+        <w:ind w:left="5760" w:hanging="360"/>
+      </w:pPr>
+      <w:rPr>
+        <w:rFonts w:ascii="Courier New" w:hAnsi="Courier New" w:cs="Courier New" w:hint="default"/>
+      </w:rPr>
+    </w:lvl>
+    <w:lvl w:ilvl="8" w:tplc="40090005" w:tentative="1">
+      <w:start w:val="1"/>
+      <w:numFmt w:val="bullet"/>
+      <w:lvlText w:val=""/>
+      <w:lvlJc w:val="left"/>
+      <w:pPr>
+        <w:ind w:left="6480" w:hanging="360"/>
+      </w:pPr>
+      <w:rPr>
+        <w:rFonts w:ascii="Wingdings" w:hAnsi="Wingdings" w:hint="default"/>
       </w:rPr>
     </w:lvl>
   </w:abstractNum>
@@ -1158,6 +1515,9 @@
   </w:num>
   <w:num w:numId="3">
     <w:abstractNumId w:val="2"/>
+  </w:num>
+  <w:num w:numId="4">
+    <w:abstractNumId w:val="3"/>
   </w:num>
 </w:numbering>
 </file>
@@ -1620,6 +1980,17 @@
       <w:szCs w:val="24"/>
     </w:rPr>
   </w:style>
+  <w:style w:type="paragraph" w:styleId="ListParagraph">
+    <w:name w:val="List Paragraph"/>
+    <w:basedOn w:val="Normal"/>
+    <w:uiPriority w:val="34"/>
+    <w:qFormat/>
+    <w:rsid w:val="00AA1A17"/>
+    <w:pPr>
+      <w:ind w:left="720"/>
+      <w:contextualSpacing/>
+    </w:pPr>
+  </w:style>
 </w:styles>
 </file>
 

</xml_diff>